<commit_message>
adding the latest change
</commit_message>
<xml_diff>
--- a/Graph/BackTracking.docx
+++ b/Graph/BackTracking.docx
@@ -7,27 +7,23 @@
         <w:rPr>
           <w:b/>
           <w:bCs/>
-        </w:rPr>
-      </w:pPr>
-      <w:r>
-        <w:rPr>
-          <w:b/>
-          <w:bCs/>
+          <w:sz w:val="28"/>
+          <w:szCs w:val="28"/>
+        </w:rPr>
+      </w:pPr>
+      <w:r>
+        <w:rPr>
+          <w:b/>
+          <w:bCs/>
+          <w:sz w:val="28"/>
+          <w:szCs w:val="28"/>
         </w:rPr>
         <w:t>Find if there is a path of more than k length from a source</w:t>
       </w:r>
     </w:p>
     <w:p>
       <w:r>
-        <w:t xml:space="preserve">Given a graph, a source vertex in the graph and a number k, find if there is a simple path (without any cycle) starting from given source and ending at any other vertex such that the distance from source to that vertex is </w:t>
-      </w:r>
-      <w:proofErr w:type="spellStart"/>
-      <w:r>
-        <w:t>atleast</w:t>
-      </w:r>
-      <w:proofErr w:type="spellEnd"/>
-      <w:r>
-        <w:t xml:space="preserve"> ‘k’ length.</w:t>
+        <w:t>Given a graph, a source vertex in the graph and a number k, find if there is a simple path (without any cycle) starting from given source and ending at any other vertex such that the distance from source to that vertex is atleast ‘k’ length.</w:t>
       </w:r>
     </w:p>
     <w:p/>
@@ -41,23 +37,13 @@
       </w:r>
     </w:p>
     <w:p>
-      <w:proofErr w:type="gramStart"/>
-      <w:r>
-        <w:t>Input  :</w:t>
-      </w:r>
-      <w:proofErr w:type="gramEnd"/>
-      <w:r>
-        <w:t xml:space="preserve"> Source s = 0, k = 58</w:t>
-      </w:r>
-    </w:p>
-    <w:p>
-      <w:proofErr w:type="gramStart"/>
-      <w:r>
-        <w:t>Output :</w:t>
-      </w:r>
-      <w:proofErr w:type="gramEnd"/>
-      <w:r>
-        <w:t xml:space="preserve"> True</w:t>
+      <w:r>
+        <w:t>Input  : Source s = 0, k = 58</w:t>
+      </w:r>
+    </w:p>
+    <w:p>
+      <w:r>
+        <w:t>Output : True</w:t>
       </w:r>
     </w:p>
     <w:p>
@@ -82,23 +68,13 @@
     </w:p>
     <w:p/>
     <w:p>
-      <w:proofErr w:type="gramStart"/>
-      <w:r>
-        <w:t>Input  :</w:t>
-      </w:r>
-      <w:proofErr w:type="gramEnd"/>
-      <w:r>
-        <w:t xml:space="preserve"> Source s = 0, k = 62</w:t>
-      </w:r>
-    </w:p>
-    <w:p>
-      <w:proofErr w:type="gramStart"/>
-      <w:r>
-        <w:t>Output :</w:t>
-      </w:r>
-      <w:proofErr w:type="gramEnd"/>
-      <w:r>
-        <w:t xml:space="preserve"> False</w:t>
+      <w:r>
+        <w:t>Input  : Source s = 0, k = 62</w:t>
+      </w:r>
+    </w:p>
+    <w:p>
+      <w:r>
+        <w:t>Output : False</w:t>
       </w:r>
     </w:p>
     <w:p/>
@@ -135,15 +111,7 @@
       </w:r>
       <w:r>
         <w:br/>
-        <w:t xml:space="preserve">The idea is to use Backtracking. We start from given source, explore all paths from current vertex. We keep track of current distance from source. If distance becomes more than k, we return true. If a path doesn’t </w:t>
-      </w:r>
-      <w:proofErr w:type="gramStart"/>
-      <w:r>
-        <w:t>produces</w:t>
-      </w:r>
-      <w:proofErr w:type="gramEnd"/>
-      <w:r>
-        <w:t xml:space="preserve"> more than k distance, we backtrack.</w:t>
+        <w:t>The idea is to use Backtracking. We start from given source, explore all paths from current vertex. We keep track of current distance from source. If distance becomes more than k, we return true. If a path doesn’t produces more than k distance, we backtrack.</w:t>
       </w:r>
       <w:r>
         <w:br/>
@@ -166,12 +134,16 @@
         <w:rPr>
           <w:b/>
           <w:bCs/>
-        </w:rPr>
-      </w:pPr>
-      <w:r>
-        <w:rPr>
-          <w:b/>
-          <w:bCs/>
+          <w:sz w:val="28"/>
+          <w:szCs w:val="28"/>
+        </w:rPr>
+      </w:pPr>
+      <w:r>
+        <w:rPr>
+          <w:b/>
+          <w:bCs/>
+          <w:sz w:val="28"/>
+          <w:szCs w:val="28"/>
         </w:rPr>
         <w:lastRenderedPageBreak/>
         <w:t>Tug of War</w:t>
@@ -191,15 +163,7 @@
       </w:r>
       <w:r>
         <w:br/>
-        <w:t xml:space="preserve">The following solution tries every possible subset of half size. If one subset of half size is formed, the remaining elements form the other subset. We initialize current set as empty and one by one build it. There are two possibilities for every element, either it is part of current set, or it is part of the remaining elements (other subset). We consider both possibilities for every element. When the size of current set becomes n/2, we check whether </w:t>
-      </w:r>
-      <w:proofErr w:type="gramStart"/>
-      <w:r>
-        <w:t>this solutions</w:t>
-      </w:r>
-      <w:proofErr w:type="gramEnd"/>
-      <w:r>
-        <w:t xml:space="preserve"> is better than the best solution available so far. If it is, then we update the best solution.</w:t>
+        <w:t>The following solution tries every possible subset of half size. If one subset of half size is formed, the remaining elements form the other subset. We initialize current set as empty and one by one build it. There are two possibilities for every element, either it is part of current set, or it is part of the remaining elements (other subset). We consider both possibilities for every element. When the size of current set becomes n/2, we check whether this solutions is better than the best solution available so far. If it is, then we update the best solution.</w:t>
       </w:r>
     </w:p>
     <w:p/>
@@ -231,12 +195,16 @@
         <w:rPr>
           <w:b/>
           <w:bCs/>
-        </w:rPr>
-      </w:pPr>
-      <w:r>
-        <w:rPr>
-          <w:b/>
-          <w:bCs/>
+          <w:sz w:val="28"/>
+          <w:szCs w:val="28"/>
+        </w:rPr>
+      </w:pPr>
+      <w:r>
+        <w:rPr>
+          <w:b/>
+          <w:bCs/>
+          <w:sz w:val="28"/>
+          <w:szCs w:val="28"/>
         </w:rPr>
         <w:t>The Knight’s tour problem | Backtracking-1</w:t>
       </w:r>
@@ -285,13 +253,8 @@
       </w:r>
     </w:p>
     <w:p>
-      <w:proofErr w:type="gramStart"/>
-      <w:r>
-        <w:t>Input :</w:t>
-      </w:r>
-      <w:proofErr w:type="gramEnd"/>
-      <w:r>
-        <w:t xml:space="preserve"> </w:t>
+      <w:r>
+        <w:t xml:space="preserve">Input : </w:t>
       </w:r>
     </w:p>
     <w:p>
@@ -305,87 +268,44 @@
       </w:r>
     </w:p>
     <w:p>
-      <w:proofErr w:type="gramStart"/>
       <w:r>
         <w:lastRenderedPageBreak/>
-        <w:t>0  59</w:t>
-      </w:r>
-      <w:proofErr w:type="gramEnd"/>
-      <w:r>
-        <w:t xml:space="preserve">  38  33  30  17   8  63</w:t>
-      </w:r>
-    </w:p>
-    <w:p>
-      <w:proofErr w:type="gramStart"/>
-      <w:r>
-        <w:t>37  34</w:t>
-      </w:r>
-      <w:proofErr w:type="gramEnd"/>
-      <w:r>
-        <w:t xml:space="preserve">  31  60   9  62  29  16</w:t>
-      </w:r>
-    </w:p>
-    <w:p>
-      <w:r>
-        <w:t xml:space="preserve">58   </w:t>
-      </w:r>
-      <w:proofErr w:type="gramStart"/>
-      <w:r>
-        <w:t>1  36</w:t>
-      </w:r>
-      <w:proofErr w:type="gramEnd"/>
-      <w:r>
-        <w:t xml:space="preserve">  39  32  27  18   7</w:t>
-      </w:r>
-    </w:p>
-    <w:p>
-      <w:proofErr w:type="gramStart"/>
-      <w:r>
-        <w:t>35  48</w:t>
-      </w:r>
-      <w:proofErr w:type="gramEnd"/>
-      <w:r>
-        <w:t xml:space="preserve">  41  26  61  10  15  28</w:t>
-      </w:r>
-    </w:p>
-    <w:p>
-      <w:proofErr w:type="gramStart"/>
-      <w:r>
-        <w:t>42  57</w:t>
-      </w:r>
-      <w:proofErr w:type="gramEnd"/>
-      <w:r>
-        <w:t xml:space="preserve">   2  49  40  23   6  19</w:t>
-      </w:r>
-    </w:p>
-    <w:p>
-      <w:proofErr w:type="gramStart"/>
-      <w:r>
-        <w:t>47  50</w:t>
-      </w:r>
-      <w:proofErr w:type="gramEnd"/>
-      <w:r>
-        <w:t xml:space="preserve">  45  54  25  20  11  14</w:t>
-      </w:r>
-    </w:p>
-    <w:p>
-      <w:proofErr w:type="gramStart"/>
-      <w:r>
-        <w:t>56  43</w:t>
-      </w:r>
-      <w:proofErr w:type="gramEnd"/>
-      <w:r>
-        <w:t xml:space="preserve">  52   3  22  13  24   5</w:t>
-      </w:r>
-    </w:p>
-    <w:p>
-      <w:proofErr w:type="gramStart"/>
-      <w:r>
-        <w:t>51  46</w:t>
-      </w:r>
-      <w:proofErr w:type="gramEnd"/>
-      <w:r>
-        <w:t xml:space="preserve">  55  44  53   4  21  12</w:t>
+        <w:t>0  59  38  33  30  17   8  63</w:t>
+      </w:r>
+    </w:p>
+    <w:p>
+      <w:r>
+        <w:t>37  34  31  60   9  62  29  16</w:t>
+      </w:r>
+    </w:p>
+    <w:p>
+      <w:r>
+        <w:t>58   1  36  39  32  27  18   7</w:t>
+      </w:r>
+    </w:p>
+    <w:p>
+      <w:r>
+        <w:t>35  48  41  26  61  10  15  28</w:t>
+      </w:r>
+    </w:p>
+    <w:p>
+      <w:r>
+        <w:t>42  57   2  49  40  23   6  19</w:t>
+      </w:r>
+    </w:p>
+    <w:p>
+      <w:r>
+        <w:t>47  50  45  54  25  20  11  14</w:t>
+      </w:r>
+    </w:p>
+    <w:p>
+      <w:r>
+        <w:t>56  43  52   3  22  13  24   5</w:t>
+      </w:r>
+    </w:p>
+    <w:p>
+      <w:r>
+        <w:t>51  46  55  44  53   4  21  12</w:t>
       </w:r>
     </w:p>
     <w:p>
@@ -403,6 +323,9 @@
     </w:p>
     <w:p>
       <w:r>
+        <w:rPr>
+          <w:noProof/>
+        </w:rPr>
         <w:drawing>
           <wp:inline distT="0" distB="0" distL="0" distR="0" wp14:anchorId="267F1B30" wp14:editId="0DB78461">
             <wp:extent cx="5731510" cy="1941830"/>
@@ -458,122 +381,64 @@
         <w:t>Let us first discuss the Naive algorithm for this problem and then the Backtracking algorithm.</w:t>
       </w:r>
     </w:p>
-    <w:p>
-      <w:r>
-        <w:rPr>
-          <w:b/>
-          <w:bCs/>
-        </w:rPr>
-        <w:t>Naive Algorithm for Knight’s tour</w:t>
+    <w:p/>
+    <w:p>
+      <w:r>
+        <w:rPr>
+          <w:b/>
+          <w:bCs/>
+        </w:rPr>
+        <w:t>Backtracking </w:t>
+      </w:r>
+      <w:r>
+        <w:t>works in an incremental way to attack problems. Typically, we start from an empty solution vector and one by one add items (Meaning of item varies from problem to problem. In the context of Knight’s tour problem, an item is a Knight’s move). When we add an item, we check if adding the current item violates the problem constraint, if it does then we remove the item and try other alternatives. If none of the alternatives works out then we go to the previous stage and remove the item added in the previous stage. If we reach the initial stage back then we say that no solution exists. If adding an item doesn’t violate constraints then we recursively add items one by one. If the solution vector becomes complete then we print the solution.</w:t>
+      </w:r>
+    </w:p>
+    <w:p>
+      <w:r>
+        <w:rPr>
+          <w:b/>
+          <w:bCs/>
+        </w:rPr>
+        <w:t>Backtracking Algorithm for Knight’s tour</w:t>
       </w:r>
       <w:r>
         <w:t> </w:t>
       </w:r>
-      <w:r>
-        <w:br/>
-        <w:t>The Naive Algorithm is to generate all tours one by one and check if the generated tour satisfies the constraints. </w:t>
-      </w:r>
-    </w:p>
-    <w:p>
-      <w:r>
-        <w:t>while there are untried tours</w:t>
-      </w:r>
-    </w:p>
-    <w:p>
-      <w:r>
-        <w:t xml:space="preserve">{ </w:t>
-      </w:r>
-    </w:p>
-    <w:p>
-      <w:r>
-        <w:t xml:space="preserve">   generate the next tour </w:t>
-      </w:r>
-    </w:p>
-    <w:p>
-      <w:r>
-        <w:t xml:space="preserve">   if this tour covers all squares </w:t>
-      </w:r>
-    </w:p>
-    <w:p>
-      <w:r>
-        <w:t xml:space="preserve">   { </w:t>
-      </w:r>
-    </w:p>
-    <w:p>
-      <w:r>
-        <w:t xml:space="preserve">      print this path;</w:t>
-      </w:r>
-    </w:p>
-    <w:p>
-      <w:r>
-        <w:t xml:space="preserve">   }</w:t>
-      </w:r>
-    </w:p>
-    <w:p>
-      <w:r>
-        <w:t>}</w:t>
-      </w:r>
-    </w:p>
-    <w:p>
-      <w:r>
-        <w:rPr>
-          <w:b/>
-          <w:bCs/>
-        </w:rPr>
-        <w:t>Backtracking </w:t>
-      </w:r>
-      <w:r>
-        <w:t xml:space="preserve">works in an incremental way to attack problems. Typically, we start from an empty solution vector and one by one add items (Meaning of item varies from problem to problem. In the context of Knight’s tour problem, an item is a Knight’s move). When we add an item, we check if adding the current item violates the problem constraint, if it does then we remove the item and try </w:t>
-      </w:r>
+    </w:p>
+    <w:p>
+      <w:r>
+        <w:t>Following is the Backtracking algorithm for Knight’s tour problem. </w:t>
+      </w:r>
+    </w:p>
+    <w:p>
+      <w:r>
+        <w:t xml:space="preserve">If all squares are visited </w:t>
+      </w:r>
+    </w:p>
+    <w:p>
+      <w:r>
+        <w:t xml:space="preserve">    print the solution</w:t>
+      </w:r>
+    </w:p>
+    <w:p>
+      <w:r>
+        <w:t>Else</w:t>
+      </w:r>
+    </w:p>
+    <w:p>
+      <w:r>
+        <w:t xml:space="preserve">   a) Add one of the next moves to solution vector and recursively </w:t>
+      </w:r>
+    </w:p>
+    <w:p>
+      <w:r>
+        <w:t xml:space="preserve">   check if this move leads to a solution. (A Knight can make maximum </w:t>
+      </w:r>
+    </w:p>
+    <w:p>
       <w:r>
         <w:lastRenderedPageBreak/>
-        <w:t>other alternatives. If none of the alternatives works out then we go to the previous stage and remove the item added in the previous stage. If we reach the initial stage back then we say that no solution exists. If adding an item doesn’t violate constraints then we recursively add items one by one. If the solution vector becomes complete then we print the solution.</w:t>
-      </w:r>
-    </w:p>
-    <w:p>
-      <w:r>
-        <w:rPr>
-          <w:b/>
-          <w:bCs/>
-        </w:rPr>
-        <w:t>Backtracking Algorithm for Knight’s tour</w:t>
-      </w:r>
-      <w:r>
-        <w:t> </w:t>
-      </w:r>
-    </w:p>
-    <w:p>
-      <w:r>
-        <w:t>Following is the Backtracking algorithm for Knight’s tour problem. </w:t>
-      </w:r>
-    </w:p>
-    <w:p>
-      <w:r>
-        <w:t xml:space="preserve">If all squares are visited </w:t>
-      </w:r>
-    </w:p>
-    <w:p>
-      <w:r>
-        <w:t xml:space="preserve">    print the solution</w:t>
-      </w:r>
-    </w:p>
-    <w:p>
-      <w:r>
-        <w:t>Else</w:t>
-      </w:r>
-    </w:p>
-    <w:p>
-      <w:r>
-        <w:t xml:space="preserve">   a) Add one of the next moves to solution vector and recursively </w:t>
-      </w:r>
-    </w:p>
-    <w:p>
-      <w:r>
-        <w:t xml:space="preserve">   check if this move leads to a solution. (A Knight can make maximum </w:t>
-      </w:r>
-    </w:p>
-    <w:p>
-      <w:r>
         <w:t xml:space="preserve">   eight moves. We choose one of the 8 moves in this step).</w:t>
       </w:r>
     </w:p>
@@ -604,13 +469,8 @@
     </w:p>
     <w:p>
       <w:r>
-        <w:t xml:space="preserve">   returned by the initial call of recursion then "no solution exists</w:t>
-      </w:r>
-      <w:proofErr w:type="gramStart"/>
-      <w:r>
-        <w:t>" )</w:t>
-      </w:r>
-      <w:proofErr w:type="gramEnd"/>
+        <w:t xml:space="preserve">   returned by the initial call of recursion then "no solution exists" )</w:t>
+      </w:r>
     </w:p>
     <w:p>
       <w:r>
@@ -628,37 +488,12 @@
       </w:hyperlink>
     </w:p>
     <w:p>
-      <w:proofErr w:type="spellStart"/>
-      <w:r>
-        <w:rPr>
-          <w:b/>
-          <w:bCs/>
-        </w:rPr>
-        <w:t>ime</w:t>
-      </w:r>
-      <w:proofErr w:type="spellEnd"/>
-      <w:r>
-        <w:rPr>
-          <w:b/>
-          <w:bCs/>
-        </w:rPr>
-        <w:t xml:space="preserve"> </w:t>
-      </w:r>
-      <w:proofErr w:type="gramStart"/>
-      <w:r>
-        <w:rPr>
-          <w:b/>
-          <w:bCs/>
-        </w:rPr>
-        <w:t>Complexity :</w:t>
-      </w:r>
-      <w:proofErr w:type="gramEnd"/>
-      <w:r>
-        <w:rPr>
-          <w:b/>
-          <w:bCs/>
-        </w:rPr>
-        <w:t> </w:t>
+      <w:r>
+        <w:rPr>
+          <w:b/>
+          <w:bCs/>
+        </w:rPr>
+        <w:t>ime Complexity : </w:t>
       </w:r>
       <w:r>
         <w:br/>
@@ -714,26 +549,15 @@
       </w:r>
       <w:r>
         <w:br/>
-        <w:t xml:space="preserve">No order of the </w:t>
-      </w:r>
-      <w:proofErr w:type="spellStart"/>
-      <w:r>
-        <w:t>xMove</w:t>
-      </w:r>
-      <w:proofErr w:type="spellEnd"/>
-      <w:r>
-        <w:t xml:space="preserve">, </w:t>
-      </w:r>
-      <w:proofErr w:type="spellStart"/>
-      <w:r>
-        <w:t>yMove</w:t>
-      </w:r>
-      <w:proofErr w:type="spellEnd"/>
-      <w:r>
-        <w:t xml:space="preserve"> is wrong, but they will affect the running time of the algorithm drastically. For example, think of the case where the 8th choice of the move is the correct one, and before that our code ran 7 different wrong paths. It’s always a good idea a have a heuristic than to try backtracking randomly. Like, in this case, we know the next step would probably be in the south or east direction, then checking the paths which lead their first is a better strategy.</w:t>
-      </w:r>
-    </w:p>
-    <w:p>
+        <w:t>No order of the xMove, yMove is wrong, but they will affect the running time of the algorithm drastically. For example, think of the case where the 8th choice of the move is the correct one, and before that our code ran 7 different wrong paths. It’s always a good idea a have a heuristic than to try backtracking randomly. Like, in this case, we know the next step would probably be in the south or east direction, then checking the paths which lead their first is a better strategy.</w:t>
+      </w:r>
+    </w:p>
+    <w:p>
+      <w:pPr>
+        <w:rPr>
+          <w:rStyle w:val="Hyperlink"/>
+        </w:rPr>
+      </w:pPr>
       <w:r>
         <w:t>Note that Backtracking is not the best solution for the Knight’s tour problem. See the below article for other better solutions. The purpose of this post is to explain Backtracking with an example. </w:t>
       </w:r>
@@ -741,35 +565,31 @@
         <w:br/>
       </w:r>
       <w:hyperlink r:id="rId10" w:history="1">
-        <w:proofErr w:type="spellStart"/>
         <w:r>
           <w:rPr>
             <w:rStyle w:val="Hyperlink"/>
           </w:rPr>
-          <w:t>Warnsdorff’s</w:t>
-        </w:r>
-        <w:proofErr w:type="spellEnd"/>
-        <w:r>
-          <w:rPr>
-            <w:rStyle w:val="Hyperlink"/>
-          </w:rPr>
-          <w:t xml:space="preserve"> algorithm for Knight’s tour problem</w:t>
+          <w:t>Warnsdorff’s algorithm for Knight’s tour problem</w:t>
         </w:r>
       </w:hyperlink>
     </w:p>
-    <w:p>
-      <w:pPr>
-        <w:rPr>
-          <w:b/>
-          <w:bCs/>
-        </w:rPr>
-      </w:pPr>
-      <w:r>
-        <w:rPr>
-          <w:b/>
-          <w:bCs/>
-        </w:rPr>
-        <w:lastRenderedPageBreak/>
+    <w:p/>
+    <w:p>
+      <w:pPr>
+        <w:rPr>
+          <w:b/>
+          <w:bCs/>
+          <w:sz w:val="28"/>
+          <w:szCs w:val="28"/>
+        </w:rPr>
+      </w:pPr>
+      <w:r>
+        <w:rPr>
+          <w:b/>
+          <w:bCs/>
+          <w:sz w:val="28"/>
+          <w:szCs w:val="28"/>
+        </w:rPr>
         <w:t>Rat in a Maze | Backtracking-2</w:t>
       </w:r>
     </w:p>
@@ -802,15 +622,7 @@
     </w:p>
     <w:p>
       <w:r>
-        <w:t xml:space="preserve">A Maze is given as N*N binary matrix of blocks where source block is the upper left most block i.e., </w:t>
-      </w:r>
-      <w:proofErr w:type="gramStart"/>
-      <w:r>
-        <w:t>maze[</w:t>
-      </w:r>
-      <w:proofErr w:type="gramEnd"/>
-      <w:r>
-        <w:t>0][0] and destination block is lower rightmost block i.e., maze[N-1][N-1]. A rat starts from source and has to reach the destination. The rat can move only in two directions: forward and down. </w:t>
+        <w:t>A Maze is given as N*N binary matrix of blocks where source block is the upper left most block i.e., maze[0][0] and destination block is lower rightmost block i.e., maze[N-1][N-1]. A rat starts from source and has to reach the destination. The rat can move only in two directions: forward and down. </w:t>
       </w:r>
     </w:p>
     <w:p>
@@ -832,11 +644,15 @@
     </w:p>
     <w:p>
       <w:r>
+        <w:lastRenderedPageBreak/>
         <w:t xml:space="preserve"> Gray blocks are dead ends (value = 0).</w:t>
       </w:r>
     </w:p>
     <w:p>
       <w:r>
+        <w:rPr>
+          <w:noProof/>
+        </w:rPr>
         <w:drawing>
           <wp:inline distT="0" distB="0" distL="0" distR="0" wp14:anchorId="02573BCB" wp14:editId="42AC38A0">
             <wp:extent cx="3457575" cy="3000375"/>
@@ -919,7 +735,9 @@
     </w:p>
     <w:p>
       <w:r>
-        <w:lastRenderedPageBreak/>
+        <w:rPr>
+          <w:noProof/>
+        </w:rPr>
         <w:drawing>
           <wp:inline distT="0" distB="0" distL="0" distR="0" wp14:anchorId="679D8C92" wp14:editId="3AE4EDD6">
             <wp:extent cx="3362325" cy="3000375"/>
@@ -982,6 +800,7 @@
     </w:p>
     <w:p>
       <w:r>
+        <w:lastRenderedPageBreak/>
         <w:t>{1, 1, 0, 0}</w:t>
       </w:r>
     </w:p>
@@ -1001,39 +820,7 @@
       </w:r>
     </w:p>
     <w:p>
-      <w:pPr>
-        <w:rPr>
-          <w:b/>
-          <w:bCs/>
-        </w:rPr>
-      </w:pPr>
       <w:hyperlink r:id="rId15" w:history="1">
-        <w:r>
-          <w:rPr>
-            <w:rStyle w:val="Hyperlink"/>
-          </w:rPr>
-          <w:t>Recommended: Please solve it on “</w:t>
-        </w:r>
-        <w:r>
-          <w:rPr>
-            <w:rStyle w:val="Hyperlink"/>
-            <w:b/>
-            <w:bCs/>
-            <w:i/>
-            <w:iCs/>
-          </w:rPr>
-          <w:t>PRACTICE</w:t>
-        </w:r>
-        <w:r>
-          <w:rPr>
-            <w:rStyle w:val="Hyperlink"/>
-          </w:rPr>
-          <w:t>” first, before moving on to the solution.</w:t>
-        </w:r>
-      </w:hyperlink>
-    </w:p>
-    <w:p>
-      <w:hyperlink r:id="rId16" w:history="1">
         <w:r>
           <w:rPr>
             <w:rStyle w:val="Hyperlink"/>
@@ -1064,15 +851,7 @@
         <w:t>Approach: </w:t>
       </w:r>
       <w:r>
-        <w:t xml:space="preserve">Form a recursive function, which will follow a path and check if the path reaches the destination or not. If the path does not reach the </w:t>
-      </w:r>
-      <w:proofErr w:type="gramStart"/>
-      <w:r>
-        <w:t>destination</w:t>
-      </w:r>
-      <w:proofErr w:type="gramEnd"/>
-      <w:r>
-        <w:t xml:space="preserve"> then backtrack and try other paths. </w:t>
+        <w:t>Form a recursive function, which will follow a path and check if the path reaches the destination or not. If the path does not reach the destination then backtrack and try other paths. </w:t>
       </w:r>
     </w:p>
     <w:p>
@@ -1106,15 +885,7 @@
         </w:numPr>
       </w:pPr>
       <w:r>
-        <w:t>Create a recursive function, which takes initial matrix, output matrix and position of rat (</w:t>
-      </w:r>
-      <w:proofErr w:type="spellStart"/>
-      <w:r>
-        <w:t>i</w:t>
-      </w:r>
-      <w:proofErr w:type="spellEnd"/>
-      <w:r>
-        <w:t>, j).</w:t>
+        <w:t>Create a recursive function, which takes initial matrix, output matrix and position of rat (i, j).</w:t>
       </w:r>
     </w:p>
     <w:p>
@@ -1136,15 +907,7 @@
         </w:numPr>
       </w:pPr>
       <w:r>
-        <w:t>Mark the position output[</w:t>
-      </w:r>
-      <w:proofErr w:type="spellStart"/>
-      <w:r>
-        <w:t>i</w:t>
-      </w:r>
-      <w:proofErr w:type="spellEnd"/>
-      <w:r>
-        <w:t>][j] as 1 and check if the current position is destination or not. If destination is reached print the output matrix and return.</w:t>
+        <w:t>Mark the position output[i][j] as 1 and check if the current position is destination or not. If destination is reached print the output matrix and return.</w:t>
       </w:r>
     </w:p>
     <w:p>
@@ -1155,15 +918,7 @@
         </w:numPr>
       </w:pPr>
       <w:r>
-        <w:t>Recursively call for position (i+1, j) and (</w:t>
-      </w:r>
-      <w:proofErr w:type="spellStart"/>
-      <w:r>
-        <w:t>i</w:t>
-      </w:r>
-      <w:proofErr w:type="spellEnd"/>
-      <w:r>
-        <w:t>, j+1).</w:t>
+        <w:t>Recursively call for position (i+1, j) and (i, j+1).</w:t>
       </w:r>
     </w:p>
     <w:p>
@@ -1174,36 +929,12 @@
         </w:numPr>
       </w:pPr>
       <w:r>
-        <w:t>Unmark position (</w:t>
-      </w:r>
-      <w:proofErr w:type="spellStart"/>
-      <w:r>
-        <w:t>i</w:t>
-      </w:r>
-      <w:proofErr w:type="spellEnd"/>
-      <w:r>
-        <w:t xml:space="preserve">, j), </w:t>
-      </w:r>
-      <w:proofErr w:type="spellStart"/>
-      <w:r>
-        <w:t>i.e</w:t>
-      </w:r>
-      <w:proofErr w:type="spellEnd"/>
-      <w:r>
-        <w:t xml:space="preserve"> output[</w:t>
-      </w:r>
-      <w:proofErr w:type="spellStart"/>
-      <w:r>
-        <w:t>i</w:t>
-      </w:r>
-      <w:proofErr w:type="spellEnd"/>
-      <w:r>
-        <w:t>][j] = 0.</w:t>
+        <w:t>Unmark position (i, j), i.e output[i][j] = 0.</w:t>
       </w:r>
     </w:p>
     <w:p/>
     <w:p>
-      <w:hyperlink r:id="rId17" w:history="1">
+      <w:hyperlink r:id="rId16" w:history="1">
         <w:r>
           <w:rPr>
             <w:rStyle w:val="Hyperlink"/>
@@ -1225,67 +956,27 @@
       </w:r>
       <w:r>
         <w:br/>
-        <w:t xml:space="preserve">The 1 </w:t>
-      </w:r>
-      <w:proofErr w:type="gramStart"/>
-      <w:r>
-        <w:t>values</w:t>
-      </w:r>
-      <w:proofErr w:type="gramEnd"/>
-      <w:r>
-        <w:t xml:space="preserve"> show the path for rat </w:t>
-      </w:r>
-    </w:p>
-    <w:p>
-      <w:r>
-        <w:t xml:space="preserve"> </w:t>
-      </w:r>
-      <w:proofErr w:type="gramStart"/>
-      <w:r>
-        <w:t>1  0</w:t>
-      </w:r>
-      <w:proofErr w:type="gramEnd"/>
-      <w:r>
-        <w:t xml:space="preserve">  0  0 </w:t>
-      </w:r>
-    </w:p>
-    <w:p>
-      <w:r>
-        <w:t xml:space="preserve"> </w:t>
-      </w:r>
-      <w:proofErr w:type="gramStart"/>
-      <w:r>
-        <w:t>1  1</w:t>
-      </w:r>
-      <w:proofErr w:type="gramEnd"/>
-      <w:r>
-        <w:t xml:space="preserve">  0  0 </w:t>
-      </w:r>
-    </w:p>
-    <w:p>
-      <w:r>
-        <w:t xml:space="preserve"> </w:t>
-      </w:r>
-      <w:proofErr w:type="gramStart"/>
-      <w:r>
-        <w:t>0  1</w:t>
-      </w:r>
-      <w:proofErr w:type="gramEnd"/>
-      <w:r>
-        <w:t xml:space="preserve">  0  0 </w:t>
-      </w:r>
-    </w:p>
-    <w:p>
-      <w:r>
-        <w:t xml:space="preserve"> </w:t>
-      </w:r>
-      <w:proofErr w:type="gramStart"/>
-      <w:r>
-        <w:t>0  1</w:t>
-      </w:r>
-      <w:proofErr w:type="gramEnd"/>
-      <w:r>
-        <w:t xml:space="preserve">  1  1</w:t>
+        <w:t>The 1 values show the path for rat </w:t>
+      </w:r>
+    </w:p>
+    <w:p>
+      <w:r>
+        <w:t xml:space="preserve"> 1  0  0  0 </w:t>
+      </w:r>
+    </w:p>
+    <w:p>
+      <w:r>
+        <w:t xml:space="preserve"> 1  1  0  0 </w:t>
+      </w:r>
+    </w:p>
+    <w:p>
+      <w:r>
+        <w:t xml:space="preserve"> 0  1  0  0 </w:t>
+      </w:r>
+    </w:p>
+    <w:p>
+      <w:r>
+        <w:t xml:space="preserve"> 0  1  1  1</w:t>
       </w:r>
     </w:p>
     <w:p>
@@ -1351,13 +1042,18 @@
         <w:rPr>
           <w:b/>
           <w:bCs/>
-        </w:rPr>
-      </w:pPr>
-      <w:r>
-        <w:rPr>
-          <w:b/>
-          <w:bCs/>
-        </w:rPr>
+          <w:sz w:val="28"/>
+          <w:szCs w:val="28"/>
+        </w:rPr>
+      </w:pPr>
+      <w:r>
+        <w:rPr>
+          <w:b/>
+          <w:bCs/>
+          <w:sz w:val="28"/>
+          <w:szCs w:val="28"/>
+        </w:rPr>
+        <w:lastRenderedPageBreak/>
         <w:t>Count number of ways to reach destination in a Maze</w:t>
       </w:r>
     </w:p>
@@ -1368,15 +1064,7 @@
       </w:r>
       <w:r>
         <w:br/>
-        <w:t>From a given cell, we are allowed to move to cells (i+1, j) and (</w:t>
-      </w:r>
-      <w:proofErr w:type="spellStart"/>
-      <w:r>
-        <w:t>i</w:t>
-      </w:r>
-      <w:proofErr w:type="spellEnd"/>
-      <w:r>
-        <w:t>, j+1) only.</w:t>
+        <w:t>From a given cell, we are allowed to move to cells (i+1, j) and (i, j+1) only.</w:t>
       </w:r>
     </w:p>
     <w:p>
@@ -1393,15 +1081,7 @@
     </w:p>
     <w:p>
       <w:r>
-        <w:t xml:space="preserve">Input: maze[R][C] </w:t>
-      </w:r>
-      <w:proofErr w:type="gramStart"/>
-      <w:r>
-        <w:t>=  {</w:t>
-      </w:r>
-      <w:proofErr w:type="gramEnd"/>
-      <w:r>
-        <w:t>{0,  0, 0, 0},</w:t>
+        <w:t>Input: maze[R][C] =  {{0,  0, 0, 0},</w:t>
       </w:r>
     </w:p>
     <w:p>
@@ -1416,15 +1096,7 @@
     </w:p>
     <w:p>
       <w:r>
-        <w:t xml:space="preserve">                      {</w:t>
-      </w:r>
-      <w:proofErr w:type="gramStart"/>
-      <w:r>
-        <w:t>0,  0</w:t>
-      </w:r>
-      <w:proofErr w:type="gramEnd"/>
-      <w:r>
-        <w:t>, 0, 0}};</w:t>
+        <w:t xml:space="preserve">                      {0,  0, 0, 0}};</w:t>
       </w:r>
     </w:p>
     <w:p>
@@ -1444,7 +1116,9 @@
     </w:p>
     <w:p>
       <w:r>
-        <w:lastRenderedPageBreak/>
+        <w:rPr>
+          <w:noProof/>
+        </w:rPr>
         <w:drawing>
           <wp:inline distT="0" distB="0" distL="0" distR="0" wp14:anchorId="1B099763" wp14:editId="27FB6DDE">
             <wp:extent cx="5731510" cy="3796030"/>
@@ -1463,7 +1137,7 @@
                     </pic:cNvPicPr>
                   </pic:nvPicPr>
                   <pic:blipFill>
-                    <a:blip r:embed="rId18">
+                    <a:blip r:embed="rId17">
                       <a:extLst>
                         <a:ext uri="{28A0092B-C50C-407E-A947-70E740481C1C}">
                           <a14:useLocalDpi xmlns:a14="http://schemas.microsoft.com/office/drawing/2010/main" val="0"/>
@@ -1509,7 +1183,7 @@
       </w:r>
     </w:p>
     <w:p>
-      <w:hyperlink r:id="rId19" w:history="1">
+      <w:hyperlink r:id="rId18" w:history="1">
         <w:r>
           <w:rPr>
             <w:rStyle w:val="Hyperlink"/>
@@ -1523,86 +1197,17 @@
       </w:r>
       <w:r>
         <w:br/>
-        <w:t xml:space="preserve">The idea is to modify the given </w:t>
-      </w:r>
-      <w:proofErr w:type="gramStart"/>
-      <w:r>
-        <w:t>grid[</w:t>
-      </w:r>
-      <w:proofErr w:type="gramEnd"/>
-      <w:r>
-        <w:t>][] so that </w:t>
-      </w:r>
-      <w:r>
-        <w:rPr>
-          <w:b/>
-          <w:bCs/>
-        </w:rPr>
-        <w:t>grid[</w:t>
-      </w:r>
-      <w:proofErr w:type="spellStart"/>
-      <w:r>
-        <w:rPr>
-          <w:b/>
-          <w:bCs/>
-        </w:rPr>
-        <w:t>i</w:t>
-      </w:r>
-      <w:proofErr w:type="spellEnd"/>
-      <w:r>
-        <w:rPr>
-          <w:b/>
-          <w:bCs/>
-        </w:rPr>
-        <w:t>][j] contains count of paths to reach (</w:t>
-      </w:r>
-      <w:proofErr w:type="spellStart"/>
-      <w:r>
-        <w:rPr>
-          <w:b/>
-          <w:bCs/>
-        </w:rPr>
-        <w:t>i</w:t>
-      </w:r>
-      <w:proofErr w:type="spellEnd"/>
-      <w:r>
-        <w:rPr>
-          <w:b/>
-          <w:bCs/>
-        </w:rPr>
-        <w:t>, j) from (0, 0) if (</w:t>
-      </w:r>
-      <w:proofErr w:type="spellStart"/>
-      <w:r>
-        <w:rPr>
-          <w:b/>
-          <w:bCs/>
-        </w:rPr>
-        <w:t>i</w:t>
-      </w:r>
-      <w:proofErr w:type="spellEnd"/>
-      <w:r>
-        <w:rPr>
-          <w:b/>
-          <w:bCs/>
-        </w:rPr>
-        <w:t>, j) is not a blockage, else grid[</w:t>
-      </w:r>
-      <w:proofErr w:type="spellStart"/>
-      <w:r>
-        <w:rPr>
-          <w:b/>
-          <w:bCs/>
-        </w:rPr>
-        <w:t>i</w:t>
-      </w:r>
-      <w:proofErr w:type="spellEnd"/>
-      <w:r>
-        <w:rPr>
-          <w:b/>
-          <w:bCs/>
-        </w:rPr>
-        <w:t>][j] remains -1.</w:t>
+      </w:r>
+      <w:r>
+        <w:lastRenderedPageBreak/>
+        <w:t>The idea is to modify the given grid[][] so that </w:t>
+      </w:r>
+      <w:r>
+        <w:rPr>
+          <w:b/>
+          <w:bCs/>
+        </w:rPr>
+        <w:t>grid[i][j] contains count of paths to reach (i, j) from (0, 0) if (i, j) is not a blockage, else grid[i][j] remains -1.</w:t>
       </w:r>
       <w:r>
         <w:t> </w:t>
@@ -1610,28 +1215,12 @@
     </w:p>
     <w:p>
       <w:r>
-        <w:t>We can recursively compute grid[</w:t>
-      </w:r>
-      <w:proofErr w:type="spellStart"/>
-      <w:r>
-        <w:t>i</w:t>
-      </w:r>
-      <w:proofErr w:type="spellEnd"/>
-      <w:r>
-        <w:t xml:space="preserve">][j] using below </w:t>
-      </w:r>
-    </w:p>
-    <w:p>
-      <w:r>
-        <w:t>formula and finally return grid[R-</w:t>
-      </w:r>
-      <w:proofErr w:type="gramStart"/>
-      <w:r>
-        <w:t>1][</w:t>
-      </w:r>
-      <w:proofErr w:type="gramEnd"/>
-      <w:r>
-        <w:t>C-1]</w:t>
+        <w:t xml:space="preserve">We can recursively compute grid[i][j] using below </w:t>
+      </w:r>
+    </w:p>
+    <w:p>
+      <w:r>
+        <w:t>formula and finally return grid[R-1][C-1]</w:t>
       </w:r>
     </w:p>
     <w:p/>
@@ -1642,58 +1231,18 @@
     </w:p>
     <w:p>
       <w:r>
-        <w:t xml:space="preserve">  if (maze[</w:t>
-      </w:r>
-      <w:proofErr w:type="spellStart"/>
-      <w:r>
-        <w:t>i</w:t>
-      </w:r>
-      <w:proofErr w:type="spellEnd"/>
-      <w:r>
-        <w:t>][j] == -1)</w:t>
-      </w:r>
-    </w:p>
-    <w:p>
-      <w:r>
-        <w:t xml:space="preserve">      maze[</w:t>
-      </w:r>
-      <w:proofErr w:type="spellStart"/>
-      <w:r>
-        <w:t>i</w:t>
-      </w:r>
-      <w:proofErr w:type="spellEnd"/>
-      <w:r>
-        <w:t>][j] = -1; /</w:t>
-      </w:r>
-      <w:proofErr w:type="gramStart"/>
-      <w:r>
-        <w:t>/  Do</w:t>
-      </w:r>
-      <w:proofErr w:type="gramEnd"/>
-      <w:r>
-        <w:t xml:space="preserve"> not change</w:t>
+        <w:t xml:space="preserve">  if (maze[i][j] == -1)</w:t>
+      </w:r>
+    </w:p>
+    <w:p>
+      <w:r>
+        <w:t xml:space="preserve">      maze[i][j] = -1; //  Do not change</w:t>
       </w:r>
     </w:p>
     <w:p/>
     <w:p>
       <w:r>
-        <w:t xml:space="preserve">  // If we can reach maze[</w:t>
-      </w:r>
-      <w:proofErr w:type="spellStart"/>
-      <w:r>
-        <w:t>i</w:t>
-      </w:r>
-      <w:proofErr w:type="spellEnd"/>
-      <w:r>
-        <w:t>][j] from maze[i-</w:t>
-      </w:r>
-      <w:proofErr w:type="gramStart"/>
-      <w:r>
-        <w:t>1][</w:t>
-      </w:r>
-      <w:proofErr w:type="gramEnd"/>
-      <w:r>
-        <w:t>j]</w:t>
+        <w:t xml:space="preserve">  // If we can reach maze[i][j] from maze[i-1][j]</w:t>
       </w:r>
     </w:p>
     <w:p>
@@ -1703,67 +1252,18 @@
     </w:p>
     <w:p>
       <w:r>
-        <w:t xml:space="preserve">  else if (maze[i-</w:t>
-      </w:r>
-      <w:proofErr w:type="gramStart"/>
-      <w:r>
-        <w:t>1][</w:t>
-      </w:r>
-      <w:proofErr w:type="gramEnd"/>
-      <w:r>
-        <w:t>j] &gt; 0)</w:t>
-      </w:r>
-    </w:p>
-    <w:p>
-      <w:r>
-        <w:t xml:space="preserve">      maze[</w:t>
-      </w:r>
-      <w:proofErr w:type="spellStart"/>
-      <w:r>
-        <w:t>i</w:t>
-      </w:r>
-      <w:proofErr w:type="spellEnd"/>
-      <w:r>
-        <w:t>][j] = (maze[</w:t>
-      </w:r>
-      <w:proofErr w:type="spellStart"/>
-      <w:r>
-        <w:t>i</w:t>
-      </w:r>
-      <w:proofErr w:type="spellEnd"/>
-      <w:r>
-        <w:t>][j] + maze[i-</w:t>
-      </w:r>
-      <w:proofErr w:type="gramStart"/>
-      <w:r>
-        <w:t>1][</w:t>
-      </w:r>
-      <w:proofErr w:type="gramEnd"/>
-      <w:r>
-        <w:t>j]);</w:t>
+        <w:t xml:space="preserve">  else if (maze[i-1][j] &gt; 0)</w:t>
+      </w:r>
+    </w:p>
+    <w:p>
+      <w:r>
+        <w:t xml:space="preserve">      maze[i][j] = (maze[i][j] + maze[i-1][j]);</w:t>
       </w:r>
     </w:p>
     <w:p/>
     <w:p>
       <w:r>
-        <w:lastRenderedPageBreak/>
-        <w:t xml:space="preserve">  // If we can reach maze[</w:t>
-      </w:r>
-      <w:proofErr w:type="spellStart"/>
-      <w:r>
-        <w:t>i</w:t>
-      </w:r>
-      <w:proofErr w:type="spellEnd"/>
-      <w:r>
-        <w:t>][j] from maze[</w:t>
-      </w:r>
-      <w:proofErr w:type="spellStart"/>
-      <w:r>
-        <w:t>i</w:t>
-      </w:r>
-      <w:proofErr w:type="spellEnd"/>
-      <w:r>
-        <w:t>][j-1]</w:t>
+        <w:t xml:space="preserve">  // If we can reach maze[i][j] from maze[i][j-1]</w:t>
       </w:r>
     </w:p>
     <w:p>
@@ -1773,44 +1273,12 @@
     </w:p>
     <w:p>
       <w:r>
-        <w:t xml:space="preserve">  else if (maze[</w:t>
-      </w:r>
-      <w:proofErr w:type="spellStart"/>
-      <w:r>
-        <w:t>i</w:t>
-      </w:r>
-      <w:proofErr w:type="spellEnd"/>
-      <w:r>
-        <w:t>][j-1] &gt; 0)</w:t>
-      </w:r>
-    </w:p>
-    <w:p>
-      <w:r>
-        <w:t xml:space="preserve">      maze[</w:t>
-      </w:r>
-      <w:proofErr w:type="spellStart"/>
-      <w:r>
-        <w:t>i</w:t>
-      </w:r>
-      <w:proofErr w:type="spellEnd"/>
-      <w:r>
-        <w:t>][j] = (maze[</w:t>
-      </w:r>
-      <w:proofErr w:type="spellStart"/>
-      <w:r>
-        <w:t>i</w:t>
-      </w:r>
-      <w:proofErr w:type="spellEnd"/>
-      <w:r>
-        <w:t>][j] + maze[</w:t>
-      </w:r>
-      <w:proofErr w:type="spellStart"/>
-      <w:r>
-        <w:t>i</w:t>
-      </w:r>
-      <w:proofErr w:type="spellEnd"/>
-      <w:r>
-        <w:t>][j-1]);</w:t>
+        <w:t xml:space="preserve">  else if (maze[i][j-1] &gt; 0)</w:t>
+      </w:r>
+    </w:p>
+    <w:p>
+      <w:r>
+        <w:t xml:space="preserve">      maze[i][j] = (maze[i][j] + maze[i][j-1]);</w:t>
       </w:r>
     </w:p>
     <w:p>
@@ -1819,20 +1287,21 @@
       </w:r>
     </w:p>
     <w:p/>
-    <w:p/>
-    <w:p/>
-    <w:p/>
-    <w:p>
-      <w:pPr>
-        <w:rPr>
-          <w:b/>
-          <w:bCs/>
-        </w:rPr>
-      </w:pPr>
-      <w:r>
-        <w:rPr>
-          <w:b/>
-          <w:bCs/>
+    <w:p>
+      <w:pPr>
+        <w:rPr>
+          <w:b/>
+          <w:bCs/>
+          <w:sz w:val="28"/>
+          <w:szCs w:val="28"/>
+        </w:rPr>
+      </w:pPr>
+      <w:r>
+        <w:rPr>
+          <w:b/>
+          <w:bCs/>
+          <w:sz w:val="28"/>
+          <w:szCs w:val="28"/>
         </w:rPr>
         <w:t>N Queen Problem | Backtracking-3</w:t>
       </w:r>
@@ -1841,7 +1310,7 @@
       <w:r>
         <w:t>We have discussed Knight’s tour and Rat in a Maze problems in </w:t>
       </w:r>
-      <w:hyperlink r:id="rId20" w:tgtFrame="_blank" w:history="1">
+      <w:hyperlink r:id="rId19" w:tgtFrame="_blank" w:history="1">
         <w:r>
           <w:rPr>
             <w:rStyle w:val="Hyperlink"/>
@@ -1852,7 +1321,7 @@
       <w:r>
         <w:t> and </w:t>
       </w:r>
-      <w:hyperlink r:id="rId21" w:tgtFrame="_blank" w:history="1">
+      <w:hyperlink r:id="rId20" w:tgtFrame="_blank" w:history="1">
         <w:r>
           <w:rPr>
             <w:rStyle w:val="Hyperlink"/>
@@ -1871,13 +1340,14 @@
     </w:p>
     <w:p>
       <w:r>
+        <w:rPr>
+          <w:noProof/>
+        </w:rPr>
         <w:drawing>
-          <wp:inline distT="0" distB="0" distL="0" distR="0" wp14:anchorId="51D44F96" wp14:editId="1BF1733A">
-            <wp:extent cx="4286250" cy="3333750"/>
-            <wp:effectExtent l="0" t="0" r="0" b="0"/>
-            <wp:docPr id="10" name="Picture 10">
-              <a:hlinkClick xmlns:a="http://schemas.openxmlformats.org/drawingml/2006/main" r:id="rId22"/>
-            </wp:docPr>
+          <wp:inline distT="0" distB="0" distL="0" distR="0" wp14:anchorId="14D05CBB" wp14:editId="1882373F">
+            <wp:extent cx="2200275" cy="1428750"/>
+            <wp:effectExtent l="0" t="0" r="9525" b="0"/>
+            <wp:docPr id="1" name="Picture 1"/>
             <wp:cNvGraphicFramePr>
               <a:graphicFrameLocks xmlns:a="http://schemas.openxmlformats.org/drawingml/2006/main" noChangeAspect="1"/>
             </wp:cNvGraphicFramePr>
@@ -1885,38 +1355,23 @@
               <a:graphicData uri="http://schemas.openxmlformats.org/drawingml/2006/picture">
                 <pic:pic xmlns:pic="http://schemas.openxmlformats.org/drawingml/2006/picture">
                   <pic:nvPicPr>
-                    <pic:cNvPr id="0" name="Picture 34">
-                      <a:hlinkClick r:id="rId22"/>
-                    </pic:cNvPr>
-                    <pic:cNvPicPr>
-                      <a:picLocks noChangeAspect="1" noChangeArrowheads="1"/>
-                    </pic:cNvPicPr>
+                    <pic:cNvPr id="1" name=""/>
+                    <pic:cNvPicPr/>
                   </pic:nvPicPr>
                   <pic:blipFill>
-                    <a:blip r:embed="rId23">
-                      <a:extLst>
-                        <a:ext uri="{28A0092B-C50C-407E-A947-70E740481C1C}">
-                          <a14:useLocalDpi xmlns:a14="http://schemas.microsoft.com/office/drawing/2010/main" val="0"/>
-                        </a:ext>
-                      </a:extLst>
-                    </a:blip>
-                    <a:srcRect/>
+                    <a:blip r:embed="rId21"/>
                     <a:stretch>
                       <a:fillRect/>
                     </a:stretch>
                   </pic:blipFill>
-                  <pic:spPr bwMode="auto">
+                  <pic:spPr>
                     <a:xfrm>
                       <a:off x="0" y="0"/>
-                      <a:ext cx="4286250" cy="3333750"/>
+                      <a:ext cx="2200275" cy="1428750"/>
                     </a:xfrm>
                     <a:prstGeom prst="rect">
                       <a:avLst/>
                     </a:prstGeom>
-                    <a:noFill/>
-                    <a:ln>
-                      <a:noFill/>
-                    </a:ln>
                   </pic:spPr>
                 </pic:pic>
               </a:graphicData>
@@ -1932,157 +1387,26 @@
     </w:p>
     <w:p>
       <w:r>
-        <w:t xml:space="preserve">              </w:t>
-      </w:r>
-      <w:proofErr w:type="gramStart"/>
-      <w:r>
-        <w:t>{ 0</w:t>
-      </w:r>
-      <w:proofErr w:type="gramEnd"/>
-      <w:r>
-        <w:t>,  1,  0,  0}</w:t>
-      </w:r>
-    </w:p>
-    <w:p>
-      <w:r>
-        <w:t xml:space="preserve">              </w:t>
-      </w:r>
-      <w:proofErr w:type="gramStart"/>
-      <w:r>
-        <w:t>{ 0</w:t>
-      </w:r>
-      <w:proofErr w:type="gramEnd"/>
-      <w:r>
-        <w:t>,  0,  0,  1}</w:t>
-      </w:r>
-    </w:p>
-    <w:p>
-      <w:r>
-        <w:t xml:space="preserve">              </w:t>
-      </w:r>
-      <w:proofErr w:type="gramStart"/>
-      <w:r>
-        <w:t>{ 1</w:t>
-      </w:r>
-      <w:proofErr w:type="gramEnd"/>
-      <w:r>
-        <w:t>,  0,  0,  0}</w:t>
-      </w:r>
-    </w:p>
-    <w:p>
-      <w:r>
-        <w:t xml:space="preserve">              </w:t>
-      </w:r>
-      <w:proofErr w:type="gramStart"/>
-      <w:r>
-        <w:t>{ 0</w:t>
-      </w:r>
-      <w:proofErr w:type="gramEnd"/>
-      <w:r>
-        <w:t>,  0,  1,  0}</w:t>
-      </w:r>
-    </w:p>
-    <w:p>
-      <w:pPr>
-        <w:rPr>
-          <w:b/>
-          <w:bCs/>
-        </w:rPr>
-      </w:pPr>
-      <w:hyperlink r:id="rId24" w:history="1">
-        <w:r>
-          <w:rPr>
-            <w:rStyle w:val="Hyperlink"/>
-          </w:rPr>
-          <w:t>Recommended: Please solve it on “</w:t>
-        </w:r>
-        <w:proofErr w:type="gramStart"/>
-        <w:r>
-          <w:rPr>
-            <w:rStyle w:val="Hyperlink"/>
-            <w:b/>
-            <w:bCs/>
-            <w:i/>
-            <w:iCs/>
-          </w:rPr>
-          <w:t>PRACTICE</w:t>
-        </w:r>
-        <w:r>
-          <w:rPr>
-            <w:rStyle w:val="Hyperlink"/>
-          </w:rPr>
-          <w:t> ”</w:t>
-        </w:r>
-        <w:proofErr w:type="gramEnd"/>
-        <w:r>
-          <w:rPr>
-            <w:rStyle w:val="Hyperlink"/>
-          </w:rPr>
-          <w:t xml:space="preserve"> first, before moving on to the solution.</w:t>
-        </w:r>
-      </w:hyperlink>
-    </w:p>
-    <w:p>
-      <w:r>
-        <w:rPr>
-          <w:b/>
-          <w:bCs/>
-        </w:rPr>
-        <w:t>Naive Algorithm</w:t>
-      </w:r>
-      <w:r>
-        <w:br/>
-        <w:t>Generate all possible configurations of queens on board and print a configuration that satisfies the given constraints.</w:t>
-      </w:r>
-    </w:p>
-    <w:p>
-      <w:r>
-        <w:t>while there are untried configurations</w:t>
-      </w:r>
-    </w:p>
-    <w:p>
-      <w:r>
-        <w:t>{</w:t>
-      </w:r>
-    </w:p>
-    <w:p>
-      <w:r>
-        <w:t xml:space="preserve">   generate the next configuration</w:t>
-      </w:r>
-    </w:p>
-    <w:p>
-      <w:r>
-        <w:t xml:space="preserve">   if queens don't attack in this </w:t>
-      </w:r>
-      <w:proofErr w:type="gramStart"/>
-      <w:r>
-        <w:t>configuration</w:t>
-      </w:r>
-      <w:proofErr w:type="gramEnd"/>
-      <w:r>
-        <w:t xml:space="preserve"> then</w:t>
-      </w:r>
-    </w:p>
-    <w:p>
-      <w:r>
-        <w:t xml:space="preserve">   {</w:t>
-      </w:r>
-    </w:p>
-    <w:p>
-      <w:r>
-        <w:t xml:space="preserve">      print this configuration;</w:t>
-      </w:r>
-    </w:p>
-    <w:p>
-      <w:r>
-        <w:t xml:space="preserve">   }</w:t>
-      </w:r>
-    </w:p>
-    <w:p>
-      <w:r>
-        <w:t>}</w:t>
-      </w:r>
-    </w:p>
+        <w:lastRenderedPageBreak/>
+        <w:t xml:space="preserve">              { 0,  1,  0,  0}</w:t>
+      </w:r>
+    </w:p>
+    <w:p>
+      <w:r>
+        <w:t xml:space="preserve">              { 0,  0,  0,  1}</w:t>
+      </w:r>
+    </w:p>
+    <w:p>
+      <w:r>
+        <w:t xml:space="preserve">              { 1,  0,  0,  0}</w:t>
+      </w:r>
+    </w:p>
+    <w:p>
+      <w:r>
+        <w:t xml:space="preserve">              { 0,  0,  1,  0}</w:t>
+      </w:r>
+    </w:p>
+    <w:p/>
     <w:p>
       <w:r>
         <w:rPr>
@@ -2148,15 +1472,7 @@
     </w:p>
     <w:p>
       <w:r>
-        <w:t xml:space="preserve">       a solution then </w:t>
-      </w:r>
-      <w:proofErr w:type="gramStart"/>
-      <w:r>
-        <w:t>return</w:t>
-      </w:r>
-      <w:proofErr w:type="gramEnd"/>
-      <w:r>
-        <w:t xml:space="preserve"> true.</w:t>
+        <w:t xml:space="preserve">       a solution then return true.</w:t>
       </w:r>
     </w:p>
     <w:p>
@@ -2185,7 +1501,7 @@
       </w:r>
     </w:p>
     <w:p>
-      <w:hyperlink r:id="rId25" w:history="1">
+      <w:hyperlink r:id="rId22" w:history="1">
         <w:r>
           <w:rPr>
             <w:rStyle w:val="Hyperlink"/>
@@ -2195,83 +1511,37 @@
       </w:hyperlink>
     </w:p>
     <w:p/>
-    <w:p/>
-    <w:p/>
-    <w:p>
-      <w:pPr>
-        <w:rPr>
-          <w:b/>
-          <w:bCs/>
-        </w:rPr>
-      </w:pPr>
-      <w:r>
-        <w:rPr>
-          <w:b/>
-          <w:bCs/>
-        </w:rPr>
-        <w:t xml:space="preserve">m </w:t>
-      </w:r>
-      <w:proofErr w:type="spellStart"/>
-      <w:r>
-        <w:rPr>
-          <w:b/>
-          <w:bCs/>
-        </w:rPr>
-        <w:t>Coloring</w:t>
-      </w:r>
-      <w:proofErr w:type="spellEnd"/>
-      <w:r>
-        <w:rPr>
-          <w:b/>
-          <w:bCs/>
-        </w:rPr>
-        <w:t xml:space="preserve"> Problem | Backtracking-5</w:t>
-      </w:r>
-    </w:p>
-    <w:p/>
-    <w:p>
-      <w:r>
-        <w:t xml:space="preserve">Given an undirected graph and a number m, determine if the graph can be coloured with at most m colours such that no two adjacent vertices of the graph are </w:t>
-      </w:r>
-      <w:proofErr w:type="spellStart"/>
-      <w:r>
-        <w:t>colored</w:t>
-      </w:r>
-      <w:proofErr w:type="spellEnd"/>
-      <w:r>
-        <w:t xml:space="preserve"> with the same </w:t>
-      </w:r>
-      <w:proofErr w:type="spellStart"/>
-      <w:r>
-        <w:t>color</w:t>
-      </w:r>
-      <w:proofErr w:type="spellEnd"/>
-      <w:r>
-        <w:t xml:space="preserve">. Here </w:t>
-      </w:r>
-      <w:proofErr w:type="spellStart"/>
-      <w:r>
-        <w:t>coloring</w:t>
-      </w:r>
-      <w:proofErr w:type="spellEnd"/>
-      <w:r>
-        <w:t xml:space="preserve"> of a graph means the assignment of </w:t>
-      </w:r>
-      <w:proofErr w:type="spellStart"/>
-      <w:r>
-        <w:t>colors</w:t>
-      </w:r>
-      <w:proofErr w:type="spellEnd"/>
-      <w:r>
-        <w:t xml:space="preserve"> to all vertices. </w:t>
-      </w:r>
-    </w:p>
-    <w:p>
-      <w:r>
-        <w:rPr>
-          <w:b/>
-          <w:bCs/>
-        </w:rPr>
+    <w:p>
+      <w:pPr>
+        <w:rPr>
+          <w:b/>
+          <w:bCs/>
+          <w:sz w:val="28"/>
+          <w:szCs w:val="28"/>
+        </w:rPr>
+      </w:pPr>
+      <w:r>
+        <w:rPr>
+          <w:b/>
+          <w:bCs/>
+          <w:sz w:val="28"/>
+          <w:szCs w:val="28"/>
+        </w:rPr>
+        <w:t>m Coloring Problem | Backtracking-5</w:t>
+      </w:r>
+    </w:p>
+    <w:p>
+      <w:r>
+        <w:t>Given an undirected graph and a number m, determine if the graph can be coloured with at most m colours such that no two adjacent vertices of the graph are colored with the same color. Here coloring of a graph means the assignment of colors to all vertices. </w:t>
+      </w:r>
+    </w:p>
+    <w:p>
+      <w:r>
+        <w:rPr>
+          <w:b/>
+          <w:bCs/>
+        </w:rPr>
+        <w:lastRenderedPageBreak/>
         <w:t>Input-Output format:</w:t>
       </w:r>
       <w:r>
@@ -2300,31 +1570,7 @@
         </w:numPr>
       </w:pPr>
       <w:r>
-        <w:t>A 2D array graph[V][V] where V is the number of vertices in graph and graph[V][V] is an adjacency matrix representation of the graph. A value graph[</w:t>
-      </w:r>
-      <w:proofErr w:type="spellStart"/>
-      <w:r>
-        <w:t>i</w:t>
-      </w:r>
-      <w:proofErr w:type="spellEnd"/>
-      <w:r>
-        <w:t xml:space="preserve">][j] is 1 if there is a direct edge from </w:t>
-      </w:r>
-      <w:proofErr w:type="spellStart"/>
-      <w:r>
-        <w:t>i</w:t>
-      </w:r>
-      <w:proofErr w:type="spellEnd"/>
-      <w:r>
-        <w:t xml:space="preserve"> to j, otherwise graph[</w:t>
-      </w:r>
-      <w:proofErr w:type="spellStart"/>
-      <w:r>
-        <w:t>i</w:t>
-      </w:r>
-      <w:proofErr w:type="spellEnd"/>
-      <w:r>
-        <w:t>][j] is 0.</w:t>
+        <w:t>A 2D array graph[V][V] where V is the number of vertices in graph and graph[V][V] is an adjacency matrix representation of the graph. A value graph[i][j] is 1 if there is a direct edge from i to j, otherwise graph[i][j] is 0.</w:t>
       </w:r>
     </w:p>
     <w:p>
@@ -2335,15 +1581,7 @@
         </w:numPr>
       </w:pPr>
       <w:r>
-        <w:t xml:space="preserve">An integer m is the maximum number of </w:t>
-      </w:r>
-      <w:proofErr w:type="spellStart"/>
-      <w:r>
-        <w:t>colors</w:t>
-      </w:r>
-      <w:proofErr w:type="spellEnd"/>
-      <w:r>
-        <w:t xml:space="preserve"> that can be used.</w:t>
+        <w:t>An integer m is the maximum number of colors that can be used.</w:t>
       </w:r>
     </w:p>
     <w:p>
@@ -2361,63 +1599,7 @@
       </w:r>
       <w:r>
         <w:br/>
-        <w:t xml:space="preserve">An array </w:t>
-      </w:r>
-      <w:proofErr w:type="spellStart"/>
-      <w:r>
-        <w:t>color</w:t>
-      </w:r>
-      <w:proofErr w:type="spellEnd"/>
-      <w:r>
-        <w:t xml:space="preserve">[V] that should have numbers from 1 to m. </w:t>
-      </w:r>
-      <w:proofErr w:type="spellStart"/>
-      <w:r>
-        <w:t>color</w:t>
-      </w:r>
-      <w:proofErr w:type="spellEnd"/>
-      <w:r>
-        <w:t>[</w:t>
-      </w:r>
-      <w:proofErr w:type="spellStart"/>
-      <w:r>
-        <w:t>i</w:t>
-      </w:r>
-      <w:proofErr w:type="spellEnd"/>
-      <w:r>
-        <w:t xml:space="preserve">] should represent the </w:t>
-      </w:r>
-      <w:proofErr w:type="spellStart"/>
-      <w:r>
-        <w:t>color</w:t>
-      </w:r>
-      <w:proofErr w:type="spellEnd"/>
-      <w:r>
-        <w:t xml:space="preserve"> assigned to the </w:t>
-      </w:r>
-      <w:proofErr w:type="spellStart"/>
-      <w:r>
-        <w:t>ith</w:t>
-      </w:r>
-      <w:proofErr w:type="spellEnd"/>
-      <w:r>
-        <w:t xml:space="preserve"> vertex. The code should also return false if the graph cannot be </w:t>
-      </w:r>
-      <w:proofErr w:type="spellStart"/>
-      <w:r>
-        <w:t>colored</w:t>
-      </w:r>
-      <w:proofErr w:type="spellEnd"/>
-      <w:r>
-        <w:t xml:space="preserve"> with m </w:t>
-      </w:r>
-      <w:proofErr w:type="spellStart"/>
-      <w:r>
-        <w:t>colors</w:t>
-      </w:r>
-      <w:proofErr w:type="spellEnd"/>
-      <w:r>
-        <w:t>.</w:t>
+        <w:t>An array color[V] that should have numbers from 1 to m. color[i] should represent the color assigned to the ith vertex. The code should also return false if the graph cannot be colored with m colors.</w:t>
       </w:r>
     </w:p>
     <w:p>
@@ -2483,25 +1665,12 @@
     </w:p>
     <w:p>
       <w:r>
-        <w:t xml:space="preserve">Following are the assigned </w:t>
-      </w:r>
-      <w:proofErr w:type="spellStart"/>
-      <w:r>
-        <w:t>colors</w:t>
-      </w:r>
-      <w:proofErr w:type="spellEnd"/>
-    </w:p>
-    <w:p>
-      <w:r>
-        <w:t xml:space="preserve"> </w:t>
-      </w:r>
-      <w:proofErr w:type="gramStart"/>
-      <w:r>
-        <w:t>1  2</w:t>
-      </w:r>
-      <w:proofErr w:type="gramEnd"/>
-      <w:r>
-        <w:t xml:space="preserve">  3  2</w:t>
+        <w:t>Following are the assigned colors</w:t>
+      </w:r>
+    </w:p>
+    <w:p>
+      <w:r>
+        <w:t xml:space="preserve"> 1  2  3  2</w:t>
       </w:r>
     </w:p>
     <w:p>
@@ -2513,47 +1682,18 @@
         <w:t>Explanation:</w:t>
       </w:r>
       <w:r>
-        <w:t xml:space="preserve"> By </w:t>
-      </w:r>
-      <w:proofErr w:type="spellStart"/>
-      <w:r>
-        <w:t>coloring</w:t>
-      </w:r>
-      <w:proofErr w:type="spellEnd"/>
-      <w:r>
-        <w:t xml:space="preserve"> the vertices </w:t>
-      </w:r>
-    </w:p>
-    <w:p>
-      <w:r>
-        <w:t xml:space="preserve">with following </w:t>
-      </w:r>
-      <w:proofErr w:type="spellStart"/>
-      <w:r>
-        <w:t>colors</w:t>
-      </w:r>
-      <w:proofErr w:type="spellEnd"/>
-      <w:r>
-        <w:t xml:space="preserve">, adjacent </w:t>
-      </w:r>
-    </w:p>
-    <w:p>
-      <w:r>
-        <w:t xml:space="preserve">vertices </w:t>
-      </w:r>
-      <w:proofErr w:type="gramStart"/>
-      <w:r>
-        <w:t>does</w:t>
-      </w:r>
-      <w:proofErr w:type="gramEnd"/>
-      <w:r>
-        <w:t xml:space="preserve"> not have same </w:t>
-      </w:r>
-      <w:proofErr w:type="spellStart"/>
-      <w:r>
-        <w:t>colors</w:t>
-      </w:r>
-      <w:proofErr w:type="spellEnd"/>
+        <w:t xml:space="preserve"> By coloring the vertices </w:t>
+      </w:r>
+    </w:p>
+    <w:p>
+      <w:r>
+        <w:t xml:space="preserve">with following colors, adjacent </w:t>
+      </w:r>
+    </w:p>
+    <w:p>
+      <w:r>
+        <w:t>vertices does not have same colors</w:t>
+      </w:r>
     </w:p>
     <w:p/>
     <w:p>
@@ -2562,7 +1702,6 @@
           <w:b/>
           <w:bCs/>
         </w:rPr>
-        <w:lastRenderedPageBreak/>
         <w:t>Input:</w:t>
       </w:r>
       <w:r>
@@ -2631,6 +1770,10 @@
     </w:p>
     <w:p>
       <w:r>
+        <w:rPr>
+          <w:noProof/>
+        </w:rPr>
+        <w:lastRenderedPageBreak/>
         <w:drawing>
           <wp:inline distT="0" distB="0" distL="0" distR="0" wp14:anchorId="2C98EA38" wp14:editId="6CE6A449">
             <wp:extent cx="4019550" cy="3638550"/>
@@ -2649,7 +1792,7 @@
                     </pic:cNvPicPr>
                   </pic:nvPicPr>
                   <pic:blipFill>
-                    <a:blip r:embed="rId26">
+                    <a:blip r:embed="rId23">
                       <a:extLst>
                         <a:ext uri="{28A0092B-C50C-407E-A947-70E740481C1C}">
                           <a14:useLocalDpi xmlns:a14="http://schemas.microsoft.com/office/drawing/2010/main" val="0"/>
@@ -2700,7 +1843,7 @@
         </w:rPr>
         <w:t>Method 2: </w:t>
       </w:r>
-      <w:hyperlink r:id="rId27" w:history="1">
+      <w:hyperlink r:id="rId24" w:history="1">
         <w:r>
           <w:rPr>
             <w:rStyle w:val="Hyperlink"/>
@@ -2720,71 +1863,7 @@
     </w:p>
     <w:p>
       <w:r>
-        <w:t xml:space="preserve">Approach: The idea is to assign </w:t>
-      </w:r>
-      <w:proofErr w:type="spellStart"/>
-      <w:r>
-        <w:t>colors</w:t>
-      </w:r>
-      <w:proofErr w:type="spellEnd"/>
-      <w:r>
-        <w:t xml:space="preserve"> one by one to different vertices, starting from the vertex 0. Before assigning a </w:t>
-      </w:r>
-      <w:proofErr w:type="spellStart"/>
-      <w:r>
-        <w:t>color</w:t>
-      </w:r>
-      <w:proofErr w:type="spellEnd"/>
-      <w:r>
-        <w:t xml:space="preserve">, check for safety by considering already assigned </w:t>
-      </w:r>
-      <w:proofErr w:type="spellStart"/>
-      <w:r>
-        <w:t>colors</w:t>
-      </w:r>
-      <w:proofErr w:type="spellEnd"/>
-      <w:r>
-        <w:t xml:space="preserve"> to the adjacent vertices </w:t>
-      </w:r>
-      <w:proofErr w:type="spellStart"/>
-      <w:r>
-        <w:t>i.e</w:t>
-      </w:r>
-      <w:proofErr w:type="spellEnd"/>
-      <w:r>
-        <w:t xml:space="preserve"> check if the adjacent vertices have the same </w:t>
-      </w:r>
-      <w:proofErr w:type="spellStart"/>
-      <w:r>
-        <w:t>color</w:t>
-      </w:r>
-      <w:proofErr w:type="spellEnd"/>
-      <w:r>
-        <w:t xml:space="preserve"> or not. If there is any </w:t>
-      </w:r>
-      <w:proofErr w:type="spellStart"/>
-      <w:r>
-        <w:t>color</w:t>
-      </w:r>
-      <w:proofErr w:type="spellEnd"/>
-      <w:r>
-        <w:t xml:space="preserve"> assignment that does not violate the conditions, mark the </w:t>
-      </w:r>
-      <w:proofErr w:type="spellStart"/>
-      <w:r>
-        <w:t>color</w:t>
-      </w:r>
-      <w:proofErr w:type="spellEnd"/>
-      <w:r>
-        <w:t xml:space="preserve"> assignment as part of the solution. If no assignment of </w:t>
-      </w:r>
-      <w:proofErr w:type="spellStart"/>
-      <w:r>
-        <w:t>color</w:t>
-      </w:r>
-      <w:proofErr w:type="spellEnd"/>
-      <w:r>
-        <w:t xml:space="preserve"> is possible then backtrack and return false.</w:t>
+        <w:t>Approach: The idea is to assign colors one by one to different vertices, starting from the vertex 0. Before assigning a color, check for safety by considering already assigned colors to the adjacent vertices i.e check if the adjacent vertices have the same color or not. If there is any color assignment that does not violate the conditions, mark the color assignment as part of the solution. If no assignment of color is possible then backtrack and return false.</w:t>
       </w:r>
     </w:p>
     <w:p>
@@ -2800,15 +1879,7 @@
         </w:numPr>
       </w:pPr>
       <w:r>
-        <w:t xml:space="preserve">Create a recursive function that takes the graph, current index, number of vertices, and output </w:t>
-      </w:r>
-      <w:proofErr w:type="spellStart"/>
-      <w:r>
-        <w:t>color</w:t>
-      </w:r>
-      <w:proofErr w:type="spellEnd"/>
-      <w:r>
-        <w:t xml:space="preserve"> array.</w:t>
+        <w:t>Create a recursive function that takes the graph, current index, number of vertices, and output color array.</w:t>
       </w:r>
     </w:p>
     <w:p>
@@ -2819,16 +1890,7 @@
         </w:numPr>
       </w:pPr>
       <w:r>
-        <w:lastRenderedPageBreak/>
-        <w:t xml:space="preserve">If the current index is equal to the number of vertices. Print the </w:t>
-      </w:r>
-      <w:proofErr w:type="spellStart"/>
-      <w:r>
-        <w:t>color</w:t>
-      </w:r>
-      <w:proofErr w:type="spellEnd"/>
-      <w:r>
-        <w:t xml:space="preserve"> configuration in output array.</w:t>
+        <w:t>If the current index is equal to the number of vertices. Print the color configuration in output array.</w:t>
       </w:r>
     </w:p>
     <w:p>
@@ -2839,15 +1901,7 @@
         </w:numPr>
       </w:pPr>
       <w:r>
-        <w:t xml:space="preserve">Assign a </w:t>
-      </w:r>
-      <w:proofErr w:type="spellStart"/>
-      <w:r>
-        <w:t>color</w:t>
-      </w:r>
-      <w:proofErr w:type="spellEnd"/>
-      <w:r>
-        <w:t xml:space="preserve"> to a vertex (1 to m).</w:t>
+        <w:t>Assign a color to a vertex (1 to m).</w:t>
       </w:r>
     </w:p>
     <w:p>
@@ -2858,31 +1912,7 @@
         </w:numPr>
       </w:pPr>
       <w:r>
-        <w:t xml:space="preserve">For every assigned </w:t>
-      </w:r>
-      <w:proofErr w:type="spellStart"/>
-      <w:r>
-        <w:t>color</w:t>
-      </w:r>
-      <w:proofErr w:type="spellEnd"/>
-      <w:r>
-        <w:t>, check if the configuration is safe, (</w:t>
-      </w:r>
-      <w:proofErr w:type="gramStart"/>
-      <w:r>
-        <w:t>i.e.</w:t>
-      </w:r>
-      <w:proofErr w:type="gramEnd"/>
-      <w:r>
-        <w:t xml:space="preserve"> check if the adjacent vertices do not have the same </w:t>
-      </w:r>
-      <w:proofErr w:type="spellStart"/>
-      <w:r>
-        <w:t>color</w:t>
-      </w:r>
-      <w:proofErr w:type="spellEnd"/>
-      <w:r>
-        <w:t>) recursively call the function with next index and number of vertices</w:t>
+        <w:t>For every assigned color, check if the configuration is safe, (i.e. check if the adjacent vertices do not have the same color) recursively call the function with next index and number of vertices</w:t>
       </w:r>
     </w:p>
     <w:p>
@@ -2913,7 +1943,7 @@
       </w:pPr>
     </w:p>
     <w:p>
-      <w:hyperlink r:id="rId28" w:history="1">
+      <w:hyperlink r:id="rId25" w:history="1">
         <w:r>
           <w:rPr>
             <w:rStyle w:val="Hyperlink"/>
@@ -2927,29 +1957,18 @@
         <w:rPr>
           <w:b/>
           <w:bCs/>
-        </w:rPr>
-      </w:pPr>
-    </w:p>
-    <w:p>
-      <w:pPr>
-        <w:rPr>
-          <w:b/>
-          <w:bCs/>
-        </w:rPr>
-      </w:pPr>
-    </w:p>
-    <w:p>
-      <w:pPr>
-        <w:rPr>
-          <w:b/>
-          <w:bCs/>
-        </w:rPr>
-      </w:pPr>
-      <w:r>
-        <w:rPr>
-          <w:b/>
-          <w:bCs/>
-        </w:rPr>
+          <w:sz w:val="28"/>
+          <w:szCs w:val="28"/>
+        </w:rPr>
+      </w:pPr>
+      <w:r>
+        <w:rPr>
+          <w:b/>
+          <w:bCs/>
+          <w:sz w:val="28"/>
+          <w:szCs w:val="28"/>
+        </w:rPr>
+        <w:lastRenderedPageBreak/>
         <w:t>Hamiltonian Cycle | Backtracking-6</w:t>
       </w:r>
     </w:p>
@@ -2962,7 +1981,7 @@
       </w:pPr>
     </w:p>
     <w:p>
-      <w:hyperlink r:id="rId29" w:tgtFrame="_blank" w:history="1">
+      <w:hyperlink r:id="rId26" w:tgtFrame="_blank" w:history="1">
         <w:r>
           <w:rPr>
             <w:rStyle w:val="Hyperlink"/>
@@ -2988,31 +2007,7 @@
       </w:r>
       <w:r>
         <w:br/>
-        <w:t>A 2D array graph[V][V] where V is the number of vertices in graph and graph[V][V] is adjacency matrix representation of the graph. A value graph[</w:t>
-      </w:r>
-      <w:proofErr w:type="spellStart"/>
-      <w:r>
-        <w:t>i</w:t>
-      </w:r>
-      <w:proofErr w:type="spellEnd"/>
-      <w:r>
-        <w:t xml:space="preserve">][j] is 1 if there is a direct edge from </w:t>
-      </w:r>
-      <w:proofErr w:type="spellStart"/>
-      <w:r>
-        <w:t>i</w:t>
-      </w:r>
-      <w:proofErr w:type="spellEnd"/>
-      <w:r>
-        <w:t xml:space="preserve"> to j, otherwise graph[</w:t>
-      </w:r>
-      <w:proofErr w:type="spellStart"/>
-      <w:r>
-        <w:t>i</w:t>
-      </w:r>
-      <w:proofErr w:type="spellEnd"/>
-      <w:r>
-        <w:t>][j] is 0.</w:t>
+        <w:t>A 2D array graph[V][V] where V is the number of vertices in graph and graph[V][V] is adjacency matrix representation of the graph. A value graph[i][j] is 1 if there is a direct edge from i to j, otherwise graph[i][j] is 0.</w:t>
       </w:r>
       <w:r>
         <w:br/>
@@ -3029,23 +2024,7 @@
       </w:r>
       <w:r>
         <w:br/>
-        <w:t>An array path[V] that should contain the Hamiltonian Path. path[</w:t>
-      </w:r>
-      <w:proofErr w:type="spellStart"/>
-      <w:r>
-        <w:t>i</w:t>
-      </w:r>
-      <w:proofErr w:type="spellEnd"/>
-      <w:r>
-        <w:t xml:space="preserve">] should represent the </w:t>
-      </w:r>
-      <w:proofErr w:type="spellStart"/>
-      <w:r>
-        <w:t>ith</w:t>
-      </w:r>
-      <w:proofErr w:type="spellEnd"/>
-      <w:r>
-        <w:t xml:space="preserve"> vertex in the Hamiltonian Path. The code should also return false if there is no Hamiltonian Cycle in the graph.</w:t>
+        <w:t>An array path[V] that should contain the Hamiltonian Path. path[i] should represent the ith vertex in the Hamiltonian Path. The code should also return false if there is no Hamiltonian Cycle in the graph.</w:t>
       </w:r>
       <w:r>
         <w:br/>
@@ -3054,15 +2033,7 @@
     </w:p>
     <w:p>
       <w:r>
-        <w:t>(</w:t>
-      </w:r>
-      <w:proofErr w:type="gramStart"/>
-      <w:r>
-        <w:t>0)--</w:t>
-      </w:r>
-      <w:proofErr w:type="gramEnd"/>
-      <w:r>
-        <w:t>(1)--(2)</w:t>
+        <w:t>(0)--(1)--(2)</w:t>
       </w:r>
     </w:p>
     <w:p>
@@ -3082,15 +2053,7 @@
     </w:p>
     <w:p>
       <w:r>
-        <w:t>(</w:t>
-      </w:r>
-      <w:proofErr w:type="gramStart"/>
-      <w:r>
-        <w:t>3)-------</w:t>
-      </w:r>
-      <w:proofErr w:type="gramEnd"/>
-      <w:r>
-        <w:t>(4)</w:t>
+        <w:t>(3)-------(4)</w:t>
       </w:r>
     </w:p>
     <w:p>
@@ -3100,15 +2063,7 @@
     </w:p>
     <w:p>
       <w:r>
-        <w:t>(</w:t>
-      </w:r>
-      <w:proofErr w:type="gramStart"/>
-      <w:r>
-        <w:t>0)--</w:t>
-      </w:r>
-      <w:proofErr w:type="gramEnd"/>
-      <w:r>
-        <w:t>(1)--(2)</w:t>
+        <w:t>(0)--(1)--(2)</w:t>
       </w:r>
     </w:p>
     <w:p>
@@ -3123,25 +2078,16 @@
     </w:p>
     <w:p>
       <w:r>
-        <w:lastRenderedPageBreak/>
         <w:t xml:space="preserve"> | /     \ |</w:t>
       </w:r>
     </w:p>
     <w:p>
       <w:r>
-        <w:t xml:space="preserve">(3)   </w:t>
-      </w:r>
-      <w:proofErr w:type="gramStart"/>
-      <w:r>
-        <w:t xml:space="preserve">   (</w:t>
-      </w:r>
-      <w:proofErr w:type="gramEnd"/>
-      <w:r>
-        <w:t xml:space="preserve">4) </w:t>
-      </w:r>
-    </w:p>
-    <w:p>
-      <w:hyperlink r:id="rId30" w:history="1">
+        <w:t xml:space="preserve">(3)      (4) </w:t>
+      </w:r>
+    </w:p>
+    <w:p>
+      <w:hyperlink r:id="rId27" w:history="1">
         <w:r>
           <w:rPr>
             <w:rStyle w:val="Hyperlink"/>
@@ -3190,45 +2136,22 @@
     </w:p>
     <w:p>
       <w:r>
-        <w:t xml:space="preserve">   if </w:t>
-      </w:r>
-      <w:proofErr w:type="gramStart"/>
-      <w:r>
-        <w:t>( there</w:t>
-      </w:r>
-      <w:proofErr w:type="gramEnd"/>
-      <w:r>
-        <w:t xml:space="preserve"> are edges between two consecutive vertices of this</w:t>
-      </w:r>
-    </w:p>
-    <w:p>
-      <w:r>
-        <w:t xml:space="preserve">      configuration and there </w:t>
-      </w:r>
-      <w:proofErr w:type="gramStart"/>
-      <w:r>
-        <w:t>is</w:t>
-      </w:r>
-      <w:proofErr w:type="gramEnd"/>
-      <w:r>
-        <w:t xml:space="preserve"> an edge from the last vertex to </w:t>
-      </w:r>
-    </w:p>
-    <w:p>
-      <w:r>
-        <w:t xml:space="preserve">      the </w:t>
-      </w:r>
-      <w:proofErr w:type="gramStart"/>
-      <w:r>
-        <w:t>first )</w:t>
-      </w:r>
-      <w:proofErr w:type="gramEnd"/>
-      <w:r>
-        <w:t>.</w:t>
-      </w:r>
-    </w:p>
-    <w:p>
-      <w:r>
+        <w:t xml:space="preserve">   if ( there are edges between two consecutive vertices of this</w:t>
+      </w:r>
+    </w:p>
+    <w:p>
+      <w:r>
+        <w:t xml:space="preserve">      configuration and there is an edge from the last vertex to </w:t>
+      </w:r>
+    </w:p>
+    <w:p>
+      <w:r>
+        <w:t xml:space="preserve">      the first ).</w:t>
+      </w:r>
+    </w:p>
+    <w:p>
+      <w:r>
+        <w:lastRenderedPageBreak/>
         <w:t xml:space="preserve">   {</w:t>
       </w:r>
     </w:p>
@@ -3263,7 +2186,7 @@
     </w:p>
     <w:p/>
     <w:p>
-      <w:hyperlink r:id="rId31" w:history="1">
+      <w:hyperlink r:id="rId28" w:history="1">
         <w:r>
           <w:rPr>
             <w:rStyle w:val="Hyperlink"/>
@@ -4313,6 +3236,7 @@
   <w:style w:type="character" w:default="1" w:styleId="DefaultParagraphFont">
     <w:name w:val="Default Paragraph Font"/>
     <w:uiPriority w:val="1"/>
+    <w:semiHidden/>
     <w:unhideWhenUsed/>
   </w:style>
   <w:style w:type="table" w:default="1" w:styleId="TableNormal">

</xml_diff>